<commit_message>
Finalização diagrama de Classe
</commit_message>
<xml_diff>
--- a/Documentos/G2-ESC/Documento de Requisitos do Sistema.docx
+++ b/Documentos/G2-ESC/Documento de Requisitos do Sistema.docx
@@ -2261,12 +2261,7 @@
     </w:p>
     <w:p>
       <w:r>
-        <w:t>O processo de adicionar itens na venda deverá ser repetido at</w:t>
-      </w:r>
-      <w:bookmarkStart w:id="10" w:name="_GoBack"/>
-      <w:bookmarkEnd w:id="10"/>
-      <w:r>
-        <w:t>é que todos os itens adquiridos pelo cliente estejam presentes na tela. O sistema deverá realizar a soma de todos os itens da venda e apresentar na tela em um local de destaque.</w:t>
+        <w:t>O processo de adicionar itens na venda deverá ser repetido até que todos os itens adquiridos pelo cliente estejam presentes na tela. O sistema deverá realizar a soma de todos os itens da venda e apresentar na tela em um local de destaque.</w:t>
       </w:r>
     </w:p>
     <w:p>
@@ -2557,11 +2552,11 @@
       <w:pPr>
         <w:pStyle w:val="Ttulo3"/>
       </w:pPr>
-      <w:bookmarkStart w:id="11" w:name="_Toc460782278"/>
+      <w:bookmarkStart w:id="10" w:name="_Toc460782278"/>
       <w:r>
         <w:t>3.1.2 RF02 – Cadastro de modelos de moto</w:t>
       </w:r>
-      <w:bookmarkEnd w:id="11"/>
+      <w:bookmarkEnd w:id="10"/>
     </w:p>
     <w:p>
       <w:r>
@@ -2683,14 +2678,14 @@
       <w:pPr>
         <w:pStyle w:val="Ttulo3"/>
       </w:pPr>
-      <w:bookmarkStart w:id="12" w:name="_Toc460782279"/>
+      <w:bookmarkStart w:id="11" w:name="_Toc460782279"/>
       <w:r>
         <w:t>3.1.3 RF03 – Lançamento de compra</w:t>
       </w:r>
       <w:r>
         <w:t>s</w:t>
       </w:r>
-      <w:bookmarkEnd w:id="12"/>
+      <w:bookmarkEnd w:id="11"/>
     </w:p>
     <w:p>
       <w:r>
@@ -2892,7 +2887,7 @@
       <w:pPr>
         <w:pStyle w:val="Ttulo3"/>
       </w:pPr>
-      <w:bookmarkStart w:id="13" w:name="_Toc460782280"/>
+      <w:bookmarkStart w:id="12" w:name="_Toc460782280"/>
       <w:r>
         <w:t>3.1.</w:t>
       </w:r>
@@ -2908,40 +2903,45 @@
       <w:r>
         <w:t>s</w:t>
       </w:r>
+      <w:bookmarkEnd w:id="12"/>
+    </w:p>
+    <w:p>
+      <w:r>
+        <w:rPr>
+          <w:b/>
+        </w:rPr>
+        <w:t>Descrição:</w:t>
+      </w:r>
+      <w:r>
+        <w:rPr>
+          <w:b/>
+        </w:rPr>
+        <w:t xml:space="preserve"> </w:t>
+      </w:r>
+      <w:r>
+        <w:t>Manter o cadastro de funcionários, permitindo inserir, consultar, alterar e excluir funcionários.</w:t>
+      </w:r>
+    </w:p>
+    <w:p>
+      <w:r>
+        <w:rPr>
+          <w:b/>
+        </w:rPr>
+        <w:t>Entradas:</w:t>
+      </w:r>
+      <w:r>
+        <w:rPr>
+          <w:b/>
+        </w:rPr>
+        <w:t xml:space="preserve"> </w:t>
+      </w:r>
+      <w:r>
+        <w:t>Nome*, CPF*, RG*, Cargo*, Telefone Celular*, Sta</w:t>
+      </w:r>
+      <w:bookmarkStart w:id="13" w:name="_GoBack"/>
       <w:bookmarkEnd w:id="13"/>
-    </w:p>
-    <w:p>
-      <w:r>
-        <w:rPr>
-          <w:b/>
-        </w:rPr>
-        <w:t>Descrição:</w:t>
-      </w:r>
-      <w:r>
-        <w:rPr>
-          <w:b/>
-        </w:rPr>
-        <w:t xml:space="preserve"> </w:t>
-      </w:r>
-      <w:r>
-        <w:t>Manter o cadastro de funcionários, permitindo inserir, consultar, alterar e excluir funcionários.</w:t>
-      </w:r>
-    </w:p>
-    <w:p>
-      <w:r>
-        <w:rPr>
-          <w:b/>
-        </w:rPr>
-        <w:t>Entradas:</w:t>
-      </w:r>
-      <w:r>
-        <w:rPr>
-          <w:b/>
-        </w:rPr>
-        <w:t xml:space="preserve"> </w:t>
-      </w:r>
-      <w:r>
-        <w:t>Nome*, CPF*, RG*, Cargo*, Telefone Celular*, Cargo*, Status*,</w:t>
+      <w:r>
+        <w:t>tus*,</w:t>
       </w:r>
       <w:r>
         <w:t xml:space="preserve"> </w:t>
@@ -6158,6 +6158,7 @@
   </w:compat>
   <w:rsids>
     <w:rsidRoot w:val="00A25D6B"/>
+    <w:rsid w:val="000F1488"/>
     <w:rsid w:val="00274EF0"/>
     <w:rsid w:val="009269AF"/>
     <w:rsid w:val="009F79DE"/>
@@ -6917,7 +6918,7 @@
 </file>
 
 <file path=customXml/itemProps2.xml><?xml version="1.0" encoding="utf-8"?>
-<ds:datastoreItem xmlns:ds="http://schemas.openxmlformats.org/officeDocument/2006/customXml" ds:itemID="{BB654C9A-8DE8-476B-A908-6F14FF9C1BA5}">
+<ds:datastoreItem xmlns:ds="http://schemas.openxmlformats.org/officeDocument/2006/customXml" ds:itemID="{85E35BBF-FD0D-44B3-8A63-9E8499E9B150}">
   <ds:schemaRefs>
     <ds:schemaRef ds:uri="http://schemas.openxmlformats.org/officeDocument/2006/bibliography"/>
   </ds:schemaRefs>

</xml_diff>